<commit_message>
Actualizacion block de comandos
</commit_message>
<xml_diff>
--- a/Taller Momento2/Taller - Momento 2 - Pruebas de Software I .docx
+++ b/Taller Momento2/Taller - Momento 2 - Pruebas de Software I .docx
@@ -779,14 +779,6 @@
         <w:pStyle w:val="Textoindependiente"/>
         <w:spacing w:before="227"/>
       </w:pPr>
-      <w:bookmarkStart w:id="1" w:name="_GoBack"/>
-      <w:bookmarkEnd w:id="1"/>
-    </w:p>
-    <w:p>
-      <w:pPr>
-        <w:pStyle w:val="Textoindependiente"/>
-        <w:spacing w:before="227"/>
-      </w:pPr>
     </w:p>
     <w:p>
       <w:pPr>
@@ -798,8 +790,8 @@
           <w:szCs w:val="22"/>
         </w:rPr>
       </w:pPr>
-      <w:bookmarkStart w:id="2" w:name="Cuestionario_de_selección_múltiple_"/>
-      <w:bookmarkEnd w:id="2"/>
+      <w:bookmarkStart w:id="1" w:name="Cuestionario_de_selección_múltiple_"/>
+      <w:bookmarkEnd w:id="1"/>
       <w:r>
         <w:rPr>
           <w:rFonts w:ascii="Arial MT" w:hAnsi="Arial MT"/>
@@ -870,11 +862,9 @@
       <w:r>
         <w:t xml:space="preserve">A </w:t>
       </w:r>
-      <w:proofErr w:type="gramStart"/>
-      <w:r>
-        <w:t>continuación</w:t>
-      </w:r>
-      <w:proofErr w:type="gramEnd"/>
+      <w:r>
+        <w:t>continuación,</w:t>
+      </w:r>
       <w:r>
         <w:t xml:space="preserve"> se presenta un conjunto de 9 preguntas de selección múltiple diseñadas para</w:t>
       </w:r>
@@ -4122,8 +4112,8 @@
           <w:szCs w:val="22"/>
         </w:rPr>
       </w:pPr>
-      <w:bookmarkStart w:id="3" w:name="Consulta_por_internet_"/>
-      <w:bookmarkEnd w:id="3"/>
+      <w:bookmarkStart w:id="2" w:name="Consulta_por_internet_"/>
+      <w:bookmarkEnd w:id="2"/>
       <w:r>
         <w:rPr>
           <w:rFonts w:ascii="Arial MT" w:hAnsi="Arial MT"/>
@@ -4362,13 +4352,10 @@
         <w:t xml:space="preserve"> </w:t>
       </w:r>
       <w:r>
-        <w:t xml:space="preserve">utilizar cada una de </w:t>
-      </w:r>
-      <w:proofErr w:type="gramStart"/>
-      <w:r>
-        <w:t>ellas?.</w:t>
-      </w:r>
-      <w:proofErr w:type="gramEnd"/>
+        <w:t>utilizar cada una de ellas?</w:t>
+      </w:r>
+      <w:bookmarkStart w:id="3" w:name="_GoBack"/>
+      <w:bookmarkEnd w:id="3"/>
     </w:p>
     <w:p>
       <w:pPr>
@@ -15126,6 +15113,95 @@
           <w:tab w:val="left" w:pos="741"/>
         </w:tabs>
       </w:pPr>
+      <w:proofErr w:type="spellStart"/>
+      <w:r>
+        <w:t>Feature</w:t>
+      </w:r>
+      <w:proofErr w:type="spellEnd"/>
+      <w:r>
+        <w:t xml:space="preserve">: Validación de campos obligatorios en </w:t>
+      </w:r>
+      <w:proofErr w:type="spellStart"/>
+      <w:r>
+        <w:t>OrangeHRM</w:t>
+      </w:r>
+      <w:proofErr w:type="spellEnd"/>
+    </w:p>
+    <w:p>
+      <w:pPr>
+        <w:tabs>
+          <w:tab w:val="left" w:pos="741"/>
+        </w:tabs>
+      </w:pPr>
+      <w:proofErr w:type="spellStart"/>
+      <w:r>
+        <w:t>Scenario</w:t>
+      </w:r>
+      <w:proofErr w:type="spellEnd"/>
+      <w:r>
+        <w:t xml:space="preserve">: Intentar </w:t>
+      </w:r>
+      <w:proofErr w:type="spellStart"/>
+      <w:r>
+        <w:t>login</w:t>
+      </w:r>
+      <w:proofErr w:type="spellEnd"/>
+      <w:r>
+        <w:t xml:space="preserve"> sin ingresar datos</w:t>
+      </w:r>
+    </w:p>
+    <w:p>
+      <w:pPr>
+        <w:tabs>
+          <w:tab w:val="left" w:pos="741"/>
+        </w:tabs>
+      </w:pPr>
+      <w:proofErr w:type="spellStart"/>
+      <w:r>
+        <w:t>Given</w:t>
+      </w:r>
+      <w:proofErr w:type="spellEnd"/>
+      <w:r>
+        <w:t xml:space="preserve"> que estoy en la página de inicio de sesión</w:t>
+      </w:r>
+    </w:p>
+    <w:p>
+      <w:pPr>
+        <w:tabs>
+          <w:tab w:val="left" w:pos="741"/>
+        </w:tabs>
+      </w:pPr>
+      <w:proofErr w:type="spellStart"/>
+      <w:r>
+        <w:t>When</w:t>
+      </w:r>
+      <w:proofErr w:type="spellEnd"/>
+      <w:r>
+        <w:t xml:space="preserve"> hago clic en el botón de </w:t>
+      </w:r>
+      <w:proofErr w:type="spellStart"/>
+      <w:r>
+        <w:t>login</w:t>
+      </w:r>
+      <w:proofErr w:type="spellEnd"/>
+      <w:r>
+        <w:t xml:space="preserve"> sin ingresar usuario ni contraseña</w:t>
+      </w:r>
+    </w:p>
+    <w:p>
+      <w:pPr>
+        <w:tabs>
+          <w:tab w:val="left" w:pos="741"/>
+        </w:tabs>
+      </w:pPr>
+      <w:proofErr w:type="spellStart"/>
+      <w:r>
+        <w:t>Then</w:t>
+      </w:r>
+      <w:proofErr w:type="spellEnd"/>
+      <w:r>
+        <w:t xml:space="preserve"> debería ver mensajes de error indicando que los campos son obligatorios</w:t>
+      </w:r>
     </w:p>
     <w:p>
       <w:pPr>
@@ -18778,6 +18854,7 @@
     <w:rsid w:val="002C6177"/>
     <w:rsid w:val="0039622F"/>
     <w:rsid w:val="00677484"/>
+    <w:rsid w:val="00A06307"/>
   </w:rsids>
   <m:mathPr>
     <m:mathFont m:val="Cambria Math"/>

</xml_diff>